<commit_message>
Updated documentation to mention the line endings under windows.
</commit_message>
<xml_diff>
--- a/docs/How to use Vagrant.docx
+++ b/docs/How to use Vagrant.docx
@@ -181,52 +181,25 @@
           <w:lang w:val="en-US"/>
         </w:rPr>
       </w:pPr>
-    </w:p>
-    <w:p>
-      <w:pPr>
-        <w:rPr>
-          <w:lang w:val="en-US"/>
-        </w:rPr>
-      </w:pPr>
-      <w:r>
-        <w:rPr>
-          <w:lang w:val="en-US"/>
-        </w:rPr>
-        <w:t>The</w:t>
-      </w:r>
-      <w:r>
-        <w:rPr>
-          <w:lang w:val="en-US"/>
-        </w:rPr>
-        <w:t>se instructions have been tested</w:t>
-      </w:r>
-      <w:r>
-        <w:rPr>
-          <w:lang w:val="en-US"/>
-        </w:rPr>
-        <w:t xml:space="preserve"> on OSX, and </w:t>
-      </w:r>
-      <w:r>
-        <w:rPr>
-          <w:lang w:val="en-US"/>
-        </w:rPr>
-        <w:t xml:space="preserve">Ubuntu </w:t>
-      </w:r>
-      <w:r>
-        <w:rPr>
-          <w:lang w:val="en-US"/>
-        </w:rPr>
-        <w:t>Linux.</w:t>
-      </w:r>
-      <w:r>
-        <w:rPr>
-          <w:lang w:val="en-US"/>
-        </w:rPr>
-        <w:t xml:space="preserve"> Windows hosts are untested.</w:t>
-      </w:r>
-    </w:p>
-    <w:p>
-      <w:pPr>
+      <w:bookmarkStart w:id="0" w:name="_GoBack"/>
+      <w:bookmarkEnd w:id="0"/>
+    </w:p>
+    <w:p>
+      <w:pPr>
+        <w:rPr>
+          <w:lang w:val="en-US"/>
+        </w:rPr>
+      </w:pPr>
+      <w:r>
+        <w:rPr>
+          <w:lang w:val="en-US"/>
+        </w:rPr>
+        <w:t>These instructions have been tested on OSX, Ubuntu Linux and Windows. Note that on Windows, the files under the puppet directory may appear to be formatted strangely. This is due to these files requiring Unix line endings</w:t>
+      </w:r>
+    </w:p>
+    <w:p>
+      <w:pPr>
+        <w:ind w:firstLine="720"/>
         <w:rPr>
           <w:lang w:val="en-US"/>
         </w:rPr>
@@ -447,21 +420,7 @@
             <w:rStyle w:val="Hyperlink"/>
             <w:lang w:val="en-US"/>
           </w:rPr>
-          <w:t>https://www.virtualbox.</w:t>
-        </w:r>
-        <w:r>
-          <w:rPr>
-            <w:rStyle w:val="Hyperlink"/>
-            <w:lang w:val="en-US"/>
-          </w:rPr>
-          <w:t>o</w:t>
-        </w:r>
-        <w:r>
-          <w:rPr>
-            <w:rStyle w:val="Hyperlink"/>
-            <w:lang w:val="en-US"/>
-          </w:rPr>
-          <w:t>rg/</w:t>
+          <w:t>https://www.virtualbox.org/</w:t>
         </w:r>
       </w:hyperlink>
     </w:p>
@@ -802,7 +761,6 @@
     <w:p/>
     <w:p>
       <w:r>
-        <w:lastRenderedPageBreak/>
         <w:t xml:space="preserve">For development use, </w:t>
       </w:r>
       <w:r>
@@ -857,15 +815,17 @@
         <w:t xml:space="preserve"> will be recompiled and deployed if the image is provisioned again</w:t>
       </w:r>
       <w:r>
+        <w:t xml:space="preserve"> (</w:t>
+      </w:r>
+      <w:proofErr w:type="spellStart"/>
+      <w:r>
+        <w:t>i.e</w:t>
+      </w:r>
+      <w:proofErr w:type="spellEnd"/>
+      <w:r>
         <w:t xml:space="preserve"> </w:t>
       </w:r>
       <w:r>
-        <w:t>(</w:t>
-      </w:r>
-      <w:r>
-        <w:t xml:space="preserve">i.e </w:t>
-      </w:r>
-      <w:r>
         <w:t xml:space="preserve">with </w:t>
       </w:r>
       <w:r>
@@ -880,8 +840,6 @@
         </w:rPr>
         <w:t xml:space="preserve"> up</w:t>
       </w:r>
-      <w:bookmarkStart w:id="0" w:name="_GoBack"/>
-      <w:bookmarkEnd w:id="0"/>
       <w:r>
         <w:rPr>
           <w:rStyle w:val="HTMLCode"/>
@@ -889,10 +847,7 @@
         <w:t xml:space="preserve"> --provision</w:t>
       </w:r>
       <w:r>
-        <w:t>)</w:t>
-      </w:r>
-      <w:r>
-        <w:t>, however database changes will persist throughout provisions.</w:t>
+        <w:t>), however database changes will persist throughout provisions.</w:t>
       </w:r>
     </w:p>
     <w:p/>
@@ -1106,9 +1061,11 @@
                 <w:lang w:val="en-US"/>
               </w:rPr>
             </w:pPr>
+            <w:proofErr w:type="spellStart"/>
             <w:r>
               <w:t>Slapd</w:t>
             </w:r>
+            <w:proofErr w:type="spellEnd"/>
           </w:p>
         </w:tc>
         <w:tc>
@@ -1119,8 +1076,37 @@
             <w:pPr>
               <w:cnfStyle w:val="000000100000" w:firstRow="0" w:lastRow="0" w:firstColumn="0" w:lastColumn="0" w:oddVBand="0" w:evenVBand="0" w:oddHBand="1" w:evenHBand="0" w:firstRowFirstColumn="0" w:firstRowLastColumn="0" w:lastRowFirstColumn="0" w:lastRowLastColumn="0"/>
             </w:pPr>
+            <w:proofErr w:type="spellStart"/>
             <w:r>
-              <w:t>cn=admin,dc=the-ark,dc=org,dc=au</w:t>
+              <w:t>cn</w:t>
+            </w:r>
+            <w:proofErr w:type="spellEnd"/>
+            <w:r>
+              <w:t>=</w:t>
+            </w:r>
+            <w:proofErr w:type="spellStart"/>
+            <w:r>
+              <w:t>admin,dc</w:t>
+            </w:r>
+            <w:proofErr w:type="spellEnd"/>
+            <w:r>
+              <w:t>=the-</w:t>
+            </w:r>
+            <w:proofErr w:type="spellStart"/>
+            <w:r>
+              <w:t>ark,dc</w:t>
+            </w:r>
+            <w:proofErr w:type="spellEnd"/>
+            <w:r>
+              <w:t>=</w:t>
+            </w:r>
+            <w:proofErr w:type="spellStart"/>
+            <w:r>
+              <w:t>org,dc</w:t>
+            </w:r>
+            <w:proofErr w:type="spellEnd"/>
+            <w:r>
+              <w:t>=au</w:t>
             </w:r>
           </w:p>
         </w:tc>
@@ -2818,6 +2804,7 @@
   <w:style w:type="character" w:default="1" w:styleId="DefaultParagraphFont">
     <w:name w:val="Default Paragraph Font"/>
     <w:uiPriority w:val="1"/>
+    <w:semiHidden/>
     <w:unhideWhenUsed/>
   </w:style>
   <w:style w:type="table" w:default="1" w:styleId="TableNormal">

</xml_diff>